<commit_message>
Version 1.1 of Software Architecture Document
</commit_message>
<xml_diff>
--- a/Documentation/Software Architecture Document/chessedu_sad.docx
+++ b/Documentation/Software Architecture Document/chessedu_sad.docx
@@ -7,11 +7,9 @@
         <w:pStyle w:val="Title"/>
         <w:jc w:val="right"/>
       </w:pPr>
-      <w:proofErr w:type="spellStart"/>
       <w:r>
         <w:t>ChessEDU</w:t>
       </w:r>
-      <w:proofErr w:type="spellEnd"/>
     </w:p>
     <w:p>
       <w:pPr>
@@ -42,7 +40,19 @@
         <w:rPr>
           <w:sz w:val="28"/>
         </w:rPr>
-        <w:t>Version &lt;1.0&gt;</w:t>
+        <w:t>Version &lt;1.</w:t>
+      </w:r>
+      <w:r>
+        <w:rPr>
+          <w:sz w:val="28"/>
+        </w:rPr>
+        <w:t>1</w:t>
+      </w:r>
+      <w:r>
+        <w:rPr>
+          <w:sz w:val="28"/>
+        </w:rPr>
+        <w:t>&gt;</w:t>
       </w:r>
     </w:p>
     <w:p>
@@ -82,12 +92,8 @@
     <w:p>
       <w:pPr>
         <w:sectPr>
-          <w:headerReference w:type="even" r:id="rId7"/>
-          <w:headerReference w:type="default" r:id="rId8"/>
-          <w:footerReference w:type="even" r:id="rId9"/>
-          <w:footerReference w:type="default" r:id="rId10"/>
-          <w:headerReference w:type="first" r:id="rId11"/>
-          <w:footerReference w:type="first" r:id="rId12"/>
+          <w:headerReference w:type="default" r:id="rId7"/>
+          <w:footerReference w:type="even" r:id="rId8"/>
           <w:pgSz w:w="12240" w:h="15840" w:code="1"/>
           <w:pgMar w:top="1440" w:right="1440" w:bottom="1440" w:left="1440" w:header="720" w:footer="720" w:gutter="0"/>
           <w:cols w:space="720"/>
@@ -323,6 +329,9 @@
             <w:pPr>
               <w:pStyle w:val="Tabletext"/>
             </w:pPr>
+            <w:r>
+              <w:t>29/10/2022</w:t>
+            </w:r>
           </w:p>
         </w:tc>
         <w:tc>
@@ -333,6 +342,9 @@
             <w:pPr>
               <w:pStyle w:val="Tabletext"/>
             </w:pPr>
+            <w:r>
+              <w:t>1.1</w:t>
+            </w:r>
           </w:p>
         </w:tc>
         <w:tc>
@@ -343,6 +355,9 @@
             <w:pPr>
               <w:pStyle w:val="Tabletext"/>
             </w:pPr>
+            <w:r>
+              <w:t>Reformatted old document to new document, first iteration of Article 1 and 2 created</w:t>
+            </w:r>
           </w:p>
         </w:tc>
         <w:tc>
@@ -353,6 +368,9 @@
             <w:pPr>
               <w:pStyle w:val="Tabletext"/>
             </w:pPr>
+            <w:r>
+              <w:t>Chinh Nguyen</w:t>
+            </w:r>
           </w:p>
         </w:tc>
       </w:tr>
@@ -1190,41 +1208,6 @@
     </w:p>
     <w:p>
       <w:pPr>
-        <w:pStyle w:val="InfoBlue"/>
-      </w:pPr>
-      <w:r>
-        <w:t xml:space="preserve">[The introduction of the </w:t>
-      </w:r>
-      <w:r>
-        <w:rPr>
-          <w:rStyle w:val="Strong"/>
-        </w:rPr>
-        <w:t>Software Architecture Document</w:t>
-      </w:r>
-      <w:r>
-        <w:t xml:space="preserve"> provides an overview of the entire </w:t>
-      </w:r>
-      <w:r>
-        <w:rPr>
-          <w:rStyle w:val="Strong"/>
-        </w:rPr>
-        <w:t>Software Architecture Document</w:t>
-      </w:r>
-      <w:r>
-        <w:t xml:space="preserve">. It includes the purpose, scope, definitions, acronyms, abbreviations, references, and overview of the </w:t>
-      </w:r>
-      <w:r>
-        <w:rPr>
-          <w:rStyle w:val="Strong"/>
-        </w:rPr>
-        <w:t>Software Architecture Document</w:t>
-      </w:r>
-      <w:r>
-        <w:t>.]</w:t>
-      </w:r>
-    </w:p>
-    <w:p>
-      <w:pPr>
         <w:pStyle w:val="Heading2"/>
       </w:pPr>
       <w:bookmarkStart w:id="2" w:name="_Toc456598587"/>
@@ -1237,39 +1220,53 @@
     </w:p>
     <w:p>
       <w:pPr>
-        <w:pStyle w:val="InfoBlue"/>
+        <w:pStyle w:val="BodyText"/>
       </w:pPr>
       <w:bookmarkStart w:id="4" w:name="_Toc456598588"/>
       <w:r>
-        <w:t>[This document provides a comprehensive architectural overview of the system, using a number of different architectural views to depict different aspects of the system. It is intended to capture and convey the significant architectural decisions which have been made on the system.]</w:t>
-      </w:r>
-    </w:p>
-    <w:p>
-      <w:pPr>
-        <w:ind w:left="720"/>
-      </w:pPr>
-    </w:p>
-    <w:p>
-      <w:pPr>
-        <w:pStyle w:val="InfoBlue"/>
-      </w:pPr>
-      <w:r>
-        <w:t xml:space="preserve">[This section defines the role or purpose of the </w:t>
-      </w:r>
-      <w:r>
-        <w:rPr>
-          <w:rStyle w:val="Strong"/>
-        </w:rPr>
-        <w:t>Software Architecture Document</w:t>
-      </w:r>
-      <w:r>
-        <w:t xml:space="preserve">, in the overall project documentation, and briefly describes the structure of the document. The specific </w:t>
-      </w:r>
-      <w:r>
-        <w:t>audiences for the document are</w:t>
-      </w:r>
-      <w:r>
-        <w:t xml:space="preserve"> identified, with an indication of how they are expected to use the document.]</w:t>
+        <w:t xml:space="preserve">The purpose of this document is to a detailed architecture design of the </w:t>
+      </w:r>
+      <w:r>
+        <w:t>ChessEDU</w:t>
+      </w:r>
+      <w:r>
+        <w:t xml:space="preserve"> application. It serves as a means of communication</w:t>
+      </w:r>
+      <w:r>
+        <w:t xml:space="preserve"> </w:t>
+      </w:r>
+      <w:r>
+        <w:t xml:space="preserve">between the entire development team </w:t>
+      </w:r>
+      <w:r>
+        <w:t xml:space="preserve">regarding the </w:t>
+      </w:r>
+      <w:r>
+        <w:t xml:space="preserve">overlying </w:t>
+      </w:r>
+      <w:r>
+        <w:t xml:space="preserve">architecture of </w:t>
+      </w:r>
+      <w:r>
+        <w:t>ChessEDU</w:t>
+      </w:r>
+      <w:r>
+        <w:t xml:space="preserve"> and the decisions</w:t>
+      </w:r>
+      <w:r>
+        <w:t xml:space="preserve"> made. Through this document, the overall systems</w:t>
+      </w:r>
+      <w:r>
+        <w:t xml:space="preserve">, architectural views, </w:t>
+      </w:r>
+      <w:r>
+        <w:t xml:space="preserve">and structures in place should be clearly defined and </w:t>
+      </w:r>
+      <w:r>
+        <w:t>understandable.</w:t>
+      </w:r>
+      <w:r>
+        <w:t xml:space="preserve"> In essence, it is a technical blueprint for the software.</w:t>
       </w:r>
     </w:p>
     <w:p>
@@ -1285,11 +1282,94 @@
     </w:p>
     <w:p>
       <w:pPr>
-        <w:pStyle w:val="InfoBlue"/>
+        <w:pStyle w:val="BodyText"/>
       </w:pPr>
       <w:bookmarkStart w:id="6" w:name="_Toc456598589"/>
       <w:r>
-        <w:t>[A brief description of what the Software Architecture Document applies to; what is affected or influenced by this document.]</w:t>
+        <w:t xml:space="preserve">This document applies to a variety of architectures within </w:t>
+      </w:r>
+      <w:r>
+        <w:t>ChessEDU</w:t>
+      </w:r>
+      <w:r>
+        <w:t xml:space="preserve"> which include, but are not limited to:</w:t>
+      </w:r>
+    </w:p>
+    <w:p>
+      <w:pPr>
+        <w:pStyle w:val="BodyText"/>
+        <w:numPr>
+          <w:ilvl w:val="0"/>
+          <w:numId w:val="24"/>
+        </w:numPr>
+      </w:pPr>
+      <w:r>
+        <w:t xml:space="preserve">Application Architecture – </w:t>
+      </w:r>
+      <w:r>
+        <w:rPr>
+          <w:i/>
+          <w:iCs/>
+        </w:rPr>
+        <w:t>how the client will interact with our product</w:t>
+      </w:r>
+      <w:r>
+        <w:t xml:space="preserve"> </w:t>
+      </w:r>
+    </w:p>
+    <w:p>
+      <w:pPr>
+        <w:pStyle w:val="BodyText"/>
+        <w:numPr>
+          <w:ilvl w:val="0"/>
+          <w:numId w:val="24"/>
+        </w:numPr>
+      </w:pPr>
+      <w:r>
+        <w:t>Data Architecture –</w:t>
+      </w:r>
+      <w:r>
+        <w:rPr>
+          <w:i/>
+          <w:iCs/>
+        </w:rPr>
+        <w:t xml:space="preserve"> </w:t>
+      </w:r>
+      <w:r>
+        <w:rPr>
+          <w:i/>
+          <w:iCs/>
+        </w:rPr>
+        <w:t>handling of data such as lessons</w:t>
+      </w:r>
+      <w:r>
+        <w:rPr>
+          <w:i/>
+          <w:iCs/>
+        </w:rPr>
+        <w:t xml:space="preserve"> and practice modules within database</w:t>
+      </w:r>
+    </w:p>
+    <w:p>
+      <w:pPr>
+        <w:pStyle w:val="BodyText"/>
+        <w:numPr>
+          <w:ilvl w:val="0"/>
+          <w:numId w:val="24"/>
+        </w:numPr>
+      </w:pPr>
+      <w:r>
+        <w:t>Integration Architecture</w:t>
+      </w:r>
+      <w:r>
+        <w:t xml:space="preserve"> – </w:t>
+      </w:r>
+      <w:r>
+        <w:rPr>
+          <w:i/>
+          <w:iCs/>
+        </w:rPr>
+        <w:t>the delivery of API’s and data from database to client application</w:t>
       </w:r>
     </w:p>
     <w:p>
@@ -1305,19 +1385,149 @@
     </w:p>
     <w:p>
       <w:pPr>
-        <w:pStyle w:val="InfoBlue"/>
-      </w:pPr>
-      <w:r>
-        <w:t xml:space="preserve">[This subsection provides the definitions of all terms, acronyms, and abbreviations required to properly interpret the </w:t>
-      </w:r>
-      <w:r>
-        <w:rPr>
-          <w:rStyle w:val="Strong"/>
-        </w:rPr>
+        <w:pStyle w:val="BodyText"/>
+      </w:pPr>
+      <w:r>
+        <w:t>List of Terms:</w:t>
+      </w:r>
+    </w:p>
+    <w:p>
+      <w:pPr>
+        <w:pStyle w:val="BodyText"/>
+        <w:numPr>
+          <w:ilvl w:val="0"/>
+          <w:numId w:val="24"/>
+        </w:numPr>
+      </w:pPr>
+      <w:r>
+        <w:t xml:space="preserve">JavaScript: </w:t>
+      </w:r>
+      <w:r>
+        <w:t>Primary programming language used to deliver content to client through a website</w:t>
+      </w:r>
+    </w:p>
+    <w:p>
+      <w:pPr>
+        <w:pStyle w:val="BodyText"/>
+        <w:numPr>
+          <w:ilvl w:val="0"/>
+          <w:numId w:val="24"/>
+        </w:numPr>
+      </w:pPr>
+      <w:r>
+        <w:t xml:space="preserve">HTML: </w:t>
+      </w:r>
+      <w:r>
+        <w:t>A standard markup language for documents intended to be displayed in website</w:t>
+      </w:r>
+    </w:p>
+    <w:p>
+      <w:pPr>
+        <w:pStyle w:val="BodyText"/>
+        <w:numPr>
+          <w:ilvl w:val="0"/>
+          <w:numId w:val="24"/>
+        </w:numPr>
+      </w:pPr>
+      <w:r>
+        <w:t xml:space="preserve">JSP: </w:t>
+      </w:r>
+      <w:r>
+        <w:t>Server-sided technology used to create web applications and dynamic web content</w:t>
+      </w:r>
+    </w:p>
+    <w:p>
+      <w:pPr>
+        <w:pStyle w:val="BodyText"/>
+        <w:numPr>
+          <w:ilvl w:val="0"/>
+          <w:numId w:val="24"/>
+        </w:numPr>
+      </w:pPr>
+      <w:r>
+        <w:t>Python: An interpreted, object-oriented, high-level programming language</w:t>
+      </w:r>
+    </w:p>
+    <w:p>
+      <w:pPr>
+        <w:pStyle w:val="BodyText"/>
+        <w:numPr>
+          <w:ilvl w:val="0"/>
+          <w:numId w:val="24"/>
+        </w:numPr>
+      </w:pPr>
+      <w:r>
+        <w:t xml:space="preserve">Flask: </w:t>
+      </w:r>
+      <w:r>
+        <w:t>A web application framework in the Python programming language</w:t>
+      </w:r>
+    </w:p>
+    <w:p>
+      <w:pPr>
+        <w:pStyle w:val="BodyText"/>
+        <w:numPr>
+          <w:ilvl w:val="0"/>
+          <w:numId w:val="24"/>
+        </w:numPr>
+      </w:pPr>
+      <w:r>
+        <w:t xml:space="preserve">SQL: </w:t>
+      </w:r>
+      <w:r>
+        <w:t>A domain-specific language, used for handling and managing data in database</w:t>
+      </w:r>
+    </w:p>
+    <w:p>
+      <w:pPr>
+        <w:pStyle w:val="BodyText"/>
+      </w:pPr>
+      <w:r>
+        <w:t>Acronyms:</w:t>
+      </w:r>
+    </w:p>
+    <w:p>
+      <w:pPr>
+        <w:pStyle w:val="BodyText"/>
+        <w:numPr>
+          <w:ilvl w:val="0"/>
+          <w:numId w:val="24"/>
+        </w:numPr>
+      </w:pPr>
+      <w:r>
+        <w:t xml:space="preserve">SAD: </w:t>
+      </w:r>
+      <w:r>
         <w:t>Software Architecture Document</w:t>
       </w:r>
-      <w:r>
-        <w:t>.  This information may be provided by reference to the project’s Glossary.]</w:t>
+    </w:p>
+    <w:p>
+      <w:pPr>
+        <w:pStyle w:val="BodyText"/>
+        <w:numPr>
+          <w:ilvl w:val="0"/>
+          <w:numId w:val="24"/>
+        </w:numPr>
+      </w:pPr>
+      <w:r>
+        <w:t xml:space="preserve">API: </w:t>
+      </w:r>
+      <w:r>
+        <w:t>Application Programming Interface – a method for two or more systems to communicate with each other</w:t>
+      </w:r>
+    </w:p>
+    <w:p>
+      <w:pPr>
+        <w:pStyle w:val="BodyText"/>
+      </w:pPr>
+      <w:r>
+        <w:t xml:space="preserve">More specific terminology from ChessEDU and chess itself can be found within this project’s Glossary found within the file “chessedu_gloss.docx” under </w:t>
+      </w:r>
+      <w:r>
+        <w:t>Article 2</w:t>
+      </w:r>
+      <w:r>
+        <w:t>.</w:t>
       </w:r>
     </w:p>
     <w:p>
@@ -1334,19 +1544,10 @@
     </w:p>
     <w:p>
       <w:pPr>
-        <w:pStyle w:val="InfoBlue"/>
-      </w:pPr>
-      <w:r>
-        <w:t xml:space="preserve">[This subsection provides a complete list of all documents referenced elsewhere in the </w:t>
-      </w:r>
-      <w:r>
-        <w:rPr>
-          <w:rStyle w:val="Strong"/>
-        </w:rPr>
-        <w:t>Software Architecture Document</w:t>
-      </w:r>
-      <w:r>
-        <w:t>. Identify each document by title, report number (if applicable), date, and publishing organization. Specify the sources from which the references can be obtained. This information may be provided by reference to an appendix or to another document.]</w:t>
+        <w:pStyle w:val="BodyText"/>
+      </w:pPr>
+      <w:r>
+        <w:t>No references were used.</w:t>
       </w:r>
     </w:p>
     <w:p>
@@ -1363,39 +1564,264 @@
     </w:p>
     <w:p>
       <w:pPr>
+        <w:pStyle w:val="BodyText"/>
+      </w:pPr>
+      <w:r>
+        <w:t>This document contains information regarding the general architecture of ChessEDU</w:t>
+      </w:r>
+      <w:r>
+        <w:t xml:space="preserve"> and overlying details of the project’s organizational structure.</w:t>
+      </w:r>
+    </w:p>
+    <w:p>
+      <w:pPr>
+        <w:pStyle w:val="BodyText"/>
+      </w:pPr>
+      <w:r>
+        <w:t>This document is organized through multiple articles and subsections (Articles 2 through 8) immediately after this subsection (Article 1 Subsection 5).</w:t>
+      </w:r>
+    </w:p>
+    <w:p>
+      <w:pPr>
+        <w:pStyle w:val="BodyText"/>
+      </w:pPr>
+    </w:p>
+    <w:p>
+      <w:pPr>
+        <w:pStyle w:val="BodyText"/>
+      </w:pPr>
+    </w:p>
+    <w:p>
+      <w:pPr>
+        <w:pStyle w:val="Heading1"/>
+      </w:pPr>
+      <w:bookmarkStart w:id="12" w:name="_Toc6187933"/>
+      <w:r>
+        <w:rPr>
+          <w:noProof/>
+        </w:rPr>
+        <w:lastRenderedPageBreak/>
+        <w:pict w14:anchorId="419DFEFE">
+          <v:shapetype id="_x0000_t75" coordsize="21600,21600" o:spt="75" o:preferrelative="t" path="m@4@5l@4@11@9@11@9@5xe" filled="f" stroked="f">
+            <v:stroke joinstyle="miter"/>
+            <v:formulas>
+              <v:f eqn="if lineDrawn pixelLineWidth 0"/>
+              <v:f eqn="sum @0 1 0"/>
+              <v:f eqn="sum 0 0 @1"/>
+              <v:f eqn="prod @2 1 2"/>
+              <v:f eqn="prod @3 21600 pixelWidth"/>
+              <v:f eqn="prod @3 21600 pixelHeight"/>
+              <v:f eqn="sum @0 0 1"/>
+              <v:f eqn="prod @6 1 2"/>
+              <v:f eqn="prod @7 21600 pixelWidth"/>
+              <v:f eqn="sum @8 21600 0"/>
+              <v:f eqn="prod @7 21600 pixelHeight"/>
+              <v:f eqn="sum @10 21600 0"/>
+            </v:formulas>
+            <v:path o:extrusionok="f" gradientshapeok="t" o:connecttype="rect"/>
+            <o:lock v:ext="edit" aspectratio="t"/>
+          </v:shapetype>
+          <v:shape id="_x0000_s1029" type="#_x0000_t75" alt="" style="position:absolute;left:0;text-align:left;margin-left:24pt;margin-top:230.3pt;width:238.5pt;height:182.25pt;z-index:3;mso-position-horizontal-relative:text;mso-position-vertical-relative:text;mso-width-relative:page;mso-height-relative:page">
+            <v:imagedata r:id="rId9" o:title="w6HBlgI4daWSVtlyLvtsJ_Yc4U_qQmb3o3VH97wzAJTKPQ5DthlXTQBKTpgrmSctO5Eizievz5tZtKt0q5x6gduocmA32Ob31M4bROtv_gxO3RnHsIOGbaVM_B3oTcAkdAimBNUzJNY_9oA_dCTETwvaD6JuwYqY7sbI02VZKZV0qg_Bvc0f32Wuo_ct"/>
+            <w10:wrap type="topAndBottom"/>
+          </v:shape>
+        </w:pict>
+      </w:r>
+      <w:r>
+        <w:rPr>
+          <w:noProof/>
+        </w:rPr>
+        <w:pict w14:anchorId="1A9A7C11">
+          <v:shapetype id="_x0000_t202" coordsize="21600,21600" o:spt="202" path="m,l,21600r21600,l21600,xe">
+            <v:stroke joinstyle="miter"/>
+            <v:path gradientshapeok="t" o:connecttype="rect"/>
+          </v:shapetype>
+          <v:shape id="_x0000_s1034" type="#_x0000_t202" style="position:absolute;left:0;text-align:left;margin-left:49.7pt;margin-top:413.5pt;width:187.2pt;height:32.2pt;z-index:8;visibility:visible;mso-wrap-style:square;mso-width-percent:400;mso-height-percent:200;mso-wrap-distance-left:9pt;mso-wrap-distance-top:3.6pt;mso-wrap-distance-right:9pt;mso-wrap-distance-bottom:3.6pt;mso-position-horizontal-relative:text;mso-position-vertical-relative:text;mso-width-percent:400;mso-height-percent:200;mso-width-relative:margin;mso-height-relative:margin;v-text-anchor:top" strokecolor="white" strokeweight="1pt">
+            <v:stroke dashstyle="dash"/>
+            <v:shadow color="#868686"/>
+            <v:textbox style="mso-next-textbox:#_x0000_s1034;mso-fit-shape-to-text:t">
+              <w:txbxContent>
+                <w:p>
+                  <w:r>
+                    <w:t xml:space="preserve">Figure 3: UML Sequence Diagram for Login/Logout System </w:t>
+                  </w:r>
+                </w:p>
+              </w:txbxContent>
+            </v:textbox>
+            <w10:wrap type="topAndBottom"/>
+          </v:shape>
+        </w:pict>
+      </w:r>
+      <w:r>
+        <w:rPr>
+          <w:noProof/>
+        </w:rPr>
+        <w:pict w14:anchorId="1A9A7C11">
+          <v:shape id="_x0000_s1033" type="#_x0000_t202" style="position:absolute;left:0;text-align:left;margin-left:300.8pt;margin-top:413.5pt;width:187.2pt;height:32.2pt;z-index:7;visibility:visible;mso-wrap-style:square;mso-width-percent:400;mso-height-percent:200;mso-wrap-distance-left:9pt;mso-wrap-distance-top:3.6pt;mso-wrap-distance-right:9pt;mso-wrap-distance-bottom:3.6pt;mso-position-horizontal-relative:text;mso-position-vertical-relative:text;mso-width-percent:400;mso-height-percent:200;mso-width-relative:margin;mso-height-relative:margin;v-text-anchor:top" strokecolor="white" strokeweight="1pt">
+            <v:stroke dashstyle="dash"/>
+            <v:shadow color="#868686"/>
+            <v:textbox style="mso-next-textbox:#_x0000_s1033;mso-fit-shape-to-text:t">
+              <w:txbxContent>
+                <w:p>
+                  <w:r>
+                    <w:t>Figure 4: UML Sequence Diagram for Requesting and Using a Lesson</w:t>
+                  </w:r>
+                </w:p>
+              </w:txbxContent>
+            </v:textbox>
+            <w10:wrap type="topAndBottom"/>
+          </v:shape>
+        </w:pict>
+      </w:r>
+      <w:r>
+        <w:rPr>
+          <w:noProof/>
+        </w:rPr>
+        <w:pict w14:anchorId="7489F06C">
+          <v:shape id="_x0000_s1028" type="#_x0000_t75" alt="" style="position:absolute;left:0;text-align:left;margin-left:290.25pt;margin-top:206.7pt;width:197.75pt;height:193.9pt;z-index:2;mso-position-horizontal-relative:text;mso-position-vertical-relative:text;mso-width-relative:page;mso-height-relative:page">
+            <v:imagedata r:id="rId10" o:title="vL2eStwjupb6j8-iuGi8_IJYtht7CVaotxNZZxU_fSve_0akMSC8J5JM244tZQqhCyTQGfAAHu_yYNHRaZF66mpulp1jHToa_Gx4Uz-yF0KTltFCZs5TSW3Y004tyOEpC4KMZNXS2iSJOCpLa2SjiM-7sOs7FYK8bIuLKOUe6iIhuG1waGaG3SeDuMjY"/>
+            <w10:wrap type="topAndBottom"/>
+          </v:shape>
+        </w:pict>
+      </w:r>
+      <w:r>
+        <w:rPr>
+          <w:noProof/>
+        </w:rPr>
+        <w:pict w14:anchorId="1A9A7C11">
+          <v:shape id="_x0000_s1032" type="#_x0000_t202" style="position:absolute;left:0;text-align:left;margin-left:279.9pt;margin-top:170.5pt;width:187.2pt;height:20.2pt;z-index:6;visibility:visible;mso-wrap-style:square;mso-width-percent:400;mso-height-percent:200;mso-wrap-distance-left:9pt;mso-wrap-distance-top:3.6pt;mso-wrap-distance-right:9pt;mso-wrap-distance-bottom:3.6pt;mso-position-horizontal-relative:text;mso-position-vertical-relative:text;mso-width-percent:400;mso-height-percent:200;mso-width-relative:margin;mso-height-relative:margin;v-text-anchor:top" strokecolor="white" strokeweight="1pt">
+            <v:stroke dashstyle="dash"/>
+            <v:shadow color="#868686"/>
+            <v:textbox style="mso-next-textbox:#_x0000_s1032;mso-fit-shape-to-text:t">
+              <w:txbxContent>
+                <w:p>
+                  <w:r>
+                    <w:t>Figure 2: UML Class Diagram</w:t>
+                  </w:r>
+                  <w:r>
+                    <w:t xml:space="preserve"> for Flask</w:t>
+                  </w:r>
+                </w:p>
+              </w:txbxContent>
+            </v:textbox>
+            <w10:wrap type="topAndBottom"/>
+          </v:shape>
+        </w:pict>
+      </w:r>
+      <w:r>
+        <w:t>Architectural Representation</w:t>
+      </w:r>
+      <w:bookmarkEnd w:id="12"/>
+      <w:r>
+        <w:t xml:space="preserve"> </w:t>
+      </w:r>
+    </w:p>
+    <w:p>
+      <w:pPr>
+        <w:pStyle w:val="BodyText"/>
+        <w:rPr>
+          <w:noProof/>
+        </w:rPr>
+      </w:pPr>
+      <w:r>
+        <w:rPr>
+          <w:noProof/>
+        </w:rPr>
+        <w:pict w14:anchorId="6F7201D6">
+          <v:shape id="_x0000_s1027" type="#_x0000_t75" alt="" style="position:absolute;left:0;text-align:left;margin-left:252.85pt;margin-top:3.3pt;width:215.1pt;height:145.15pt;z-index:1;mso-position-horizontal-relative:text;mso-position-vertical-relative:text;mso-width-relative:page;mso-height-relative:page">
+            <v:imagedata r:id="rId11" o:title="KGC7WZb6cLraEDXgTPiT2opySHFIg5pVtEOkz8xbebbXfX5IseXZ7xGlUdmtohfQVPkUL0A7gc17XStEaW6Kzqpe-pzBWlVW2ceovgpLWKXN8AYllnBXji0pnCX9h0oAtZc8-USrlCT-q1ZkWtfBMEf14fnaJsKJ9dV3XLvTcMQIWXfRHMVI78tEHpfi" cropright="4272f"/>
+            <w10:wrap type="topAndBottom"/>
+          </v:shape>
+        </w:pict>
+      </w:r>
+      <w:r>
+        <w:rPr>
+          <w:noProof/>
+        </w:rPr>
+        <w:pict w14:anchorId="1A9A7C11">
+          <v:shape id="Text Box 2" o:spid="_x0000_s1030" type="#_x0000_t202" style="position:absolute;left:0;text-align:left;margin-left:34.65pt;margin-top:154.45pt;width:187.2pt;height:20.2pt;z-index:4;visibility:visible;mso-wrap-style:square;mso-width-percent:400;mso-height-percent:200;mso-wrap-distance-left:9pt;mso-wrap-distance-top:3.6pt;mso-wrap-distance-right:9pt;mso-wrap-distance-bottom:3.6pt;mso-position-horizontal-relative:text;mso-position-vertical-relative:text;mso-width-percent:400;mso-height-percent:200;mso-width-relative:margin;mso-height-relative:margin;v-text-anchor:top" strokecolor="white" strokeweight="1pt">
+            <v:stroke dashstyle="dash"/>
+            <v:shadow color="#868686"/>
+            <v:textbox style="mso-next-textbox:#Text Box 2;mso-fit-shape-to-text:t">
+              <w:txbxContent>
+                <w:p>
+                  <w:r>
+                    <w:t>Figure 1: UML Class Diagram</w:t>
+                  </w:r>
+                  <w:r>
+                    <w:t xml:space="preserve"> for ChessEDU Application</w:t>
+                  </w:r>
+                </w:p>
+              </w:txbxContent>
+            </v:textbox>
+            <w10:wrap type="topAndBottom"/>
+          </v:shape>
+        </w:pict>
+      </w:r>
+      <w:r>
+        <w:rPr>
+          <w:noProof/>
+        </w:rPr>
+        <w:pict w14:anchorId="49A9436A">
+          <v:shape id="_x0000_s1031" type="#_x0000_t75" alt="" style="position:absolute;left:0;text-align:left;margin-left:29.25pt;margin-top:18pt;width:195.65pt;height:134.2pt;z-index:5;mso-position-horizontal-relative:text;mso-position-vertical-relative:text;mso-width-relative:page;mso-height-relative:page">
+            <v:imagedata r:id="rId12" o:title="DYYawjB-skcnm5d3WJMIhtiPINJJXj8j_No7ixmwvkH812NbO1dbwTj5y3WS8YrsE3uyNBFkeohJl7LbQxksnRz-0r77dcL-8a-39O8wXmiPuEC0DrXXBaGUymSAd0bMT4vfalC9oV-Jt_LFpo24wyxO9-w_HF6sYp_kaNuDSh8xVLGXcWmlP45g_DQz"/>
+            <w10:wrap type="topAndBottom"/>
+          </v:shape>
+        </w:pict>
+      </w:r>
+    </w:p>
+    <w:p>
+      <w:pPr>
+        <w:pStyle w:val="BodyText"/>
+      </w:pPr>
+      <w:r>
+        <w:rPr>
+          <w:noProof/>
+        </w:rPr>
+        <w:t xml:space="preserve">The diagrams above outline the central architecture of the system through UML diagrams. Figure 1 shows how the application will be split up into the major system components. </w:t>
+      </w:r>
+    </w:p>
+    <w:p>
+      <w:pPr>
+        <w:pStyle w:val="BodyText"/>
+      </w:pPr>
+    </w:p>
+    <w:p>
+      <w:pPr>
+        <w:pStyle w:val="Heading1"/>
+      </w:pPr>
+      <w:bookmarkStart w:id="13" w:name="_Toc6187934"/>
+      <w:r>
+        <w:t>Architectural Goals and Constraints</w:t>
+      </w:r>
+      <w:bookmarkEnd w:id="13"/>
+      <w:r>
+        <w:t xml:space="preserve"> </w:t>
+      </w:r>
+    </w:p>
+    <w:p>
+      <w:pPr>
         <w:pStyle w:val="InfoBlue"/>
       </w:pPr>
       <w:r>
-        <w:t xml:space="preserve">[This subsection describes what the rest of the </w:t>
-      </w:r>
-      <w:r>
-        <w:rPr>
-          <w:rStyle w:val="Strong"/>
-        </w:rPr>
-        <w:t>Software Architecture Document</w:t>
-      </w:r>
-      <w:r>
-        <w:t xml:space="preserve"> contains and explains how the </w:t>
-      </w:r>
-      <w:r>
-        <w:rPr>
-          <w:rStyle w:val="Strong"/>
-        </w:rPr>
-        <w:t>Software Architecture Document</w:t>
-      </w:r>
-      <w:r>
-        <w:t xml:space="preserve"> is organized.]</w:t>
-      </w:r>
+        <w:t>[This section describes the software requirements and objectives that have some significant impact on the architecture; for example, safety, security, privacy, use of an off-the-shelf product, portability, distribution, and reuse. It also captures the special constraints that may apply: design and implementation strategy, development tools, team structure, schedule, legacy code, and so on.]</w:t>
+      </w:r>
+    </w:p>
+    <w:p>
+      <w:pPr>
+        <w:pStyle w:val="BodyText"/>
+      </w:pPr>
     </w:p>
     <w:p>
       <w:pPr>
         <w:pStyle w:val="Heading1"/>
       </w:pPr>
-      <w:bookmarkStart w:id="12" w:name="_Toc6187933"/>
-      <w:r>
-        <w:t>Architectural Representation</w:t>
-      </w:r>
-      <w:bookmarkEnd w:id="12"/>
+      <w:bookmarkStart w:id="14" w:name="_Toc6187935"/>
+      <w:r>
+        <w:lastRenderedPageBreak/>
+        <w:t>Use-Case View</w:t>
+      </w:r>
+      <w:bookmarkEnd w:id="14"/>
       <w:r>
         <w:t xml:space="preserve"> </w:t>
       </w:r>
@@ -1405,53 +1831,7 @@
         <w:pStyle w:val="InfoBlue"/>
       </w:pPr>
       <w:r>
-        <w:t>[This section describes what software architecture is for the current system, and how it is represented. It enumerates the views that are necessary, and for each view, explains what types of model elements it contains.]</w:t>
-      </w:r>
-    </w:p>
-    <w:p>
-      <w:pPr>
-        <w:pStyle w:val="Heading1"/>
-      </w:pPr>
-      <w:bookmarkStart w:id="13" w:name="_Toc6187934"/>
-      <w:r>
-        <w:t>Architectural Goals and Constraints</w:t>
-      </w:r>
-      <w:bookmarkEnd w:id="13"/>
-      <w:r>
-        <w:t xml:space="preserve"> </w:t>
-      </w:r>
-    </w:p>
-    <w:p>
-      <w:pPr>
-        <w:pStyle w:val="InfoBlue"/>
-      </w:pPr>
-      <w:r>
-        <w:t>[This section describes the software requirements and objectives that have some significant impact on the architecture; for example, safety, security, privacy, use of an off-the-shelf product, portability, distribution, and reuse. It also captures the special constraints that may apply: design and implementation strategy, development tools, team structure, schedule, legacy code, and so on.]</w:t>
-      </w:r>
-    </w:p>
-    <w:p>
-      <w:pPr>
-        <w:pStyle w:val="Heading1"/>
-      </w:pPr>
-      <w:bookmarkStart w:id="14" w:name="_Toc6187935"/>
-      <w:r>
-        <w:t>Use-Case View</w:t>
-      </w:r>
-      <w:bookmarkEnd w:id="14"/>
-      <w:r>
-        <w:t xml:space="preserve"> </w:t>
-      </w:r>
-    </w:p>
-    <w:p>
-      <w:pPr>
-        <w:pStyle w:val="InfoBlue"/>
-      </w:pPr>
-      <w:r>
-        <w:t xml:space="preserve">[This section lists use cases or scenarios from the use-case model if they represent some significant, central functionality of the final system, or if they have a large architectural coverage—they exercise many </w:t>
-      </w:r>
-      <w:r>
-        <w:lastRenderedPageBreak/>
-        <w:t>architectural elements or if they stress or illustrate a specific, delicate point of the architecture.]</w:t>
+        <w:t>[This section lists use cases or scenarios from the use-case model if they represent some significant, central functionality of the final system, or if they have a large architectural coverage—they exercise many architectural elements or if they stress or illustrate a specific, delicate point of the architecture.]</w:t>
       </w:r>
     </w:p>
     <w:p>
@@ -1681,26 +2061,6 @@
 </file>
 
 <file path=word/footer2.xml><?xml version="1.0" encoding="utf-8"?>
-<w:ftr xmlns:wpc="http://schemas.microsoft.com/office/word/2010/wordprocessingCanvas" xmlns:cx="http://schemas.microsoft.com/office/drawing/2014/chartex" xmlns:cx1="http://schemas.microsoft.com/office/drawing/2015/9/8/chartex" xmlns:cx2="http://schemas.microsoft.com/office/drawing/2015/10/21/chartex" xmlns:cx3="http://schemas.microsoft.com/office/drawing/2016/5/9/chartex" xmlns:cx4="http://schemas.microsoft.com/office/drawing/2016/5/10/chartex" xmlns:cx5="http://schemas.microsoft.com/office/drawing/2016/5/11/chartex" xmlns:cx6="http://schemas.microsoft.com/office/drawing/2016/5/12/chartex" xmlns:cx7="http://schemas.microsoft.com/office/drawing/2016/5/13/chartex" xmlns:cx8="http://schemas.microsoft.com/office/drawing/2016/5/14/chartex" xmlns:mc="http://schemas.openxmlformats.org/markup-compatibility/2006" xmlns:aink="http://schemas.microsoft.com/office/drawing/2016/ink" xmlns:am3d="http://schemas.microsoft.com/office/drawing/2017/model3d" xmlns:o="urn:schemas-microsoft-com:office:office" xmlns:oel="http://schemas.microsoft.com/office/2019/extlst" xmlns:r="http://schemas.openxmlformats.org/officeDocument/2006/relationships" xmlns:m="http://schemas.openxmlformats.org/officeDocument/2006/math" xmlns:v="urn:schemas-microsoft-com:vml" xmlns:wp14="http://schemas.microsoft.com/office/word/2010/wordprocessingDrawing" xmlns:wp="http://schemas.openxmlformats.org/drawingml/2006/wordprocessingDrawing" xmlns:w10="urn:schemas-microsoft-com:office:word" xmlns:w="http://schemas.openxmlformats.org/wordprocessingml/2006/main" xmlns:w14="http://schemas.microsoft.com/office/word/2010/wordml" xmlns:w15="http://schemas.microsoft.com/office/word/2012/wordml" xmlns:w16cex="http://schemas.microsoft.com/office/word/2018/wordml/cex" xmlns:w16cid="http://schemas.microsoft.com/office/word/2016/wordml/cid" xmlns:w16="http://schemas.microsoft.com/office/word/2018/wordml" xmlns:w16sdtdh="http://schemas.microsoft.com/office/word/2020/wordml/sdtdatahash" xmlns:w16se="http://schemas.microsoft.com/office/word/2015/wordml/symex" xmlns:wpg="http://schemas.microsoft.com/office/word/2010/wordprocessingGroup" xmlns:wpi="http://schemas.microsoft.com/office/word/2010/wordprocessingInk" xmlns:wne="http://schemas.microsoft.com/office/word/2006/wordml" xmlns:wps="http://schemas.microsoft.com/office/word/2010/wordprocessingShape" mc:Ignorable="w14 w15 w16se w16cid w16 w16cex w16sdtdh wp14">
-  <w:p>
-    <w:pPr>
-      <w:pStyle w:val="Footer"/>
-    </w:pPr>
-  </w:p>
-</w:ftr>
-</file>
-
-<file path=word/footer3.xml><?xml version="1.0" encoding="utf-8"?>
-<w:ftr xmlns:wpc="http://schemas.microsoft.com/office/word/2010/wordprocessingCanvas" xmlns:cx="http://schemas.microsoft.com/office/drawing/2014/chartex" xmlns:cx1="http://schemas.microsoft.com/office/drawing/2015/9/8/chartex" xmlns:cx2="http://schemas.microsoft.com/office/drawing/2015/10/21/chartex" xmlns:cx3="http://schemas.microsoft.com/office/drawing/2016/5/9/chartex" xmlns:cx4="http://schemas.microsoft.com/office/drawing/2016/5/10/chartex" xmlns:cx5="http://schemas.microsoft.com/office/drawing/2016/5/11/chartex" xmlns:cx6="http://schemas.microsoft.com/office/drawing/2016/5/12/chartex" xmlns:cx7="http://schemas.microsoft.com/office/drawing/2016/5/13/chartex" xmlns:cx8="http://schemas.microsoft.com/office/drawing/2016/5/14/chartex" xmlns:mc="http://schemas.openxmlformats.org/markup-compatibility/2006" xmlns:aink="http://schemas.microsoft.com/office/drawing/2016/ink" xmlns:am3d="http://schemas.microsoft.com/office/drawing/2017/model3d" xmlns:o="urn:schemas-microsoft-com:office:office" xmlns:oel="http://schemas.microsoft.com/office/2019/extlst" xmlns:r="http://schemas.openxmlformats.org/officeDocument/2006/relationships" xmlns:m="http://schemas.openxmlformats.org/officeDocument/2006/math" xmlns:v="urn:schemas-microsoft-com:vml" xmlns:wp14="http://schemas.microsoft.com/office/word/2010/wordprocessingDrawing" xmlns:wp="http://schemas.openxmlformats.org/drawingml/2006/wordprocessingDrawing" xmlns:w10="urn:schemas-microsoft-com:office:word" xmlns:w="http://schemas.openxmlformats.org/wordprocessingml/2006/main" xmlns:w14="http://schemas.microsoft.com/office/word/2010/wordml" xmlns:w15="http://schemas.microsoft.com/office/word/2012/wordml" xmlns:w16cex="http://schemas.microsoft.com/office/word/2018/wordml/cex" xmlns:w16cid="http://schemas.microsoft.com/office/word/2016/wordml/cid" xmlns:w16="http://schemas.microsoft.com/office/word/2018/wordml" xmlns:w16sdtdh="http://schemas.microsoft.com/office/word/2020/wordml/sdtdatahash" xmlns:w16se="http://schemas.microsoft.com/office/word/2015/wordml/symex" xmlns:wpg="http://schemas.microsoft.com/office/word/2010/wordprocessingGroup" xmlns:wpi="http://schemas.microsoft.com/office/word/2010/wordprocessingInk" xmlns:wne="http://schemas.microsoft.com/office/word/2006/wordml" xmlns:wps="http://schemas.microsoft.com/office/word/2010/wordprocessingShape" mc:Ignorable="w14 w15 w16se w16cid w16 w16cex w16sdtdh wp14">
-  <w:p>
-    <w:pPr>
-      <w:pStyle w:val="Footer"/>
-    </w:pPr>
-  </w:p>
-</w:ftr>
-</file>
-
-<file path=word/footer4.xml><?xml version="1.0" encoding="utf-8"?>
 <w:ftr xmlns:wpc="http://schemas.microsoft.com/office/word/2010/wordprocessingCanvas" xmlns:cx="http://schemas.microsoft.com/office/drawing/2014/chartex" xmlns:cx1="http://schemas.microsoft.com/office/drawing/2015/9/8/chartex" xmlns:cx2="http://schemas.microsoft.com/office/drawing/2015/10/21/chartex" xmlns:cx3="http://schemas.microsoft.com/office/drawing/2016/5/9/chartex" xmlns:cx4="http://schemas.microsoft.com/office/drawing/2016/5/10/chartex" xmlns:cx5="http://schemas.microsoft.com/office/drawing/2016/5/11/chartex" xmlns:cx6="http://schemas.microsoft.com/office/drawing/2016/5/12/chartex" xmlns:cx7="http://schemas.microsoft.com/office/drawing/2016/5/13/chartex" xmlns:cx8="http://schemas.microsoft.com/office/drawing/2016/5/14/chartex" xmlns:mc="http://schemas.openxmlformats.org/markup-compatibility/2006" xmlns:aink="http://schemas.microsoft.com/office/drawing/2016/ink" xmlns:am3d="http://schemas.microsoft.com/office/drawing/2017/model3d" xmlns:o="urn:schemas-microsoft-com:office:office" xmlns:oel="http://schemas.microsoft.com/office/2019/extlst" xmlns:r="http://schemas.openxmlformats.org/officeDocument/2006/relationships" xmlns:m="http://schemas.openxmlformats.org/officeDocument/2006/math" xmlns:v="urn:schemas-microsoft-com:vml" xmlns:wp14="http://schemas.microsoft.com/office/word/2010/wordprocessingDrawing" xmlns:wp="http://schemas.openxmlformats.org/drawingml/2006/wordprocessingDrawing" xmlns:w10="urn:schemas-microsoft-com:office:word" xmlns:w="http://schemas.openxmlformats.org/wordprocessingml/2006/main" xmlns:w14="http://schemas.microsoft.com/office/word/2010/wordml" xmlns:w15="http://schemas.microsoft.com/office/word/2012/wordml" xmlns:w16cex="http://schemas.microsoft.com/office/word/2018/wordml/cex" xmlns:w16cid="http://schemas.microsoft.com/office/word/2016/wordml/cid" xmlns:w16="http://schemas.microsoft.com/office/word/2018/wordml" xmlns:w16sdtdh="http://schemas.microsoft.com/office/word/2020/wordml/sdtdatahash" xmlns:w16se="http://schemas.microsoft.com/office/word/2015/wordml/symex" xmlns:wpg="http://schemas.microsoft.com/office/word/2010/wordprocessingGroup" xmlns:wpi="http://schemas.microsoft.com/office/word/2010/wordprocessingInk" xmlns:wne="http://schemas.microsoft.com/office/word/2006/wordml" xmlns:wps="http://schemas.microsoft.com/office/word/2010/wordprocessingShape" mc:Ignorable="w14 w15 w16se w16cid w16 w16cex w16sdtdh wp14">
   <w:tbl>
     <w:tblPr>
@@ -1758,11 +2118,9 @@
           <w:r>
             <w:sym w:font="Symbol" w:char="F0D3"/>
           </w:r>
-          <w:proofErr w:type="spellStart"/>
           <w:r>
             <w:t>LearningEDU</w:t>
           </w:r>
-          <w:proofErr w:type="spellEnd"/>
           <w:r>
             <w:t>,</w:t>
           </w:r>
@@ -1886,7 +2244,7 @@
 </w:ftr>
 </file>
 
-<file path=word/footer5.xml><?xml version="1.0" encoding="utf-8"?>
+<file path=word/footer3.xml><?xml version="1.0" encoding="utf-8"?>
 <w:ftr xmlns:wpc="http://schemas.microsoft.com/office/word/2010/wordprocessingCanvas" xmlns:cx="http://schemas.microsoft.com/office/drawing/2014/chartex" xmlns:cx1="http://schemas.microsoft.com/office/drawing/2015/9/8/chartex" xmlns:cx2="http://schemas.microsoft.com/office/drawing/2015/10/21/chartex" xmlns:cx3="http://schemas.microsoft.com/office/drawing/2016/5/9/chartex" xmlns:cx4="http://schemas.microsoft.com/office/drawing/2016/5/10/chartex" xmlns:cx5="http://schemas.microsoft.com/office/drawing/2016/5/11/chartex" xmlns:cx6="http://schemas.microsoft.com/office/drawing/2016/5/12/chartex" xmlns:cx7="http://schemas.microsoft.com/office/drawing/2016/5/13/chartex" xmlns:cx8="http://schemas.microsoft.com/office/drawing/2016/5/14/chartex" xmlns:mc="http://schemas.openxmlformats.org/markup-compatibility/2006" xmlns:aink="http://schemas.microsoft.com/office/drawing/2016/ink" xmlns:am3d="http://schemas.microsoft.com/office/drawing/2017/model3d" xmlns:o="urn:schemas-microsoft-com:office:office" xmlns:oel="http://schemas.microsoft.com/office/2019/extlst" xmlns:r="http://schemas.openxmlformats.org/officeDocument/2006/relationships" xmlns:m="http://schemas.openxmlformats.org/officeDocument/2006/math" xmlns:v="urn:schemas-microsoft-com:vml" xmlns:wp14="http://schemas.microsoft.com/office/word/2010/wordprocessingDrawing" xmlns:wp="http://schemas.openxmlformats.org/drawingml/2006/wordprocessingDrawing" xmlns:w10="urn:schemas-microsoft-com:office:word" xmlns:w="http://schemas.openxmlformats.org/wordprocessingml/2006/main" xmlns:w14="http://schemas.microsoft.com/office/word/2010/wordml" xmlns:w15="http://schemas.microsoft.com/office/word/2012/wordml" xmlns:w16cex="http://schemas.microsoft.com/office/word/2018/wordml/cex" xmlns:w16cid="http://schemas.microsoft.com/office/word/2016/wordml/cid" xmlns:w16="http://schemas.microsoft.com/office/word/2018/wordml" xmlns:w16sdtdh="http://schemas.microsoft.com/office/word/2020/wordml/sdtdatahash" xmlns:w16se="http://schemas.microsoft.com/office/word/2015/wordml/symex" xmlns:wpg="http://schemas.microsoft.com/office/word/2010/wordprocessingGroup" xmlns:wpi="http://schemas.microsoft.com/office/word/2010/wordprocessingInk" xmlns:wne="http://schemas.microsoft.com/office/word/2006/wordml" xmlns:wps="http://schemas.microsoft.com/office/word/2010/wordprocessingShape" mc:Ignorable="w14 w15 w16se w16cid w16 w16cex w16sdtdh wp14">
   <w:p>
     <w:pPr>
@@ -1922,16 +2280,6 @@
 </file>
 
 <file path=word/header1.xml><?xml version="1.0" encoding="utf-8"?>
-<w:hdr xmlns:wpc="http://schemas.microsoft.com/office/word/2010/wordprocessingCanvas" xmlns:cx="http://schemas.microsoft.com/office/drawing/2014/chartex" xmlns:cx1="http://schemas.microsoft.com/office/drawing/2015/9/8/chartex" xmlns:cx2="http://schemas.microsoft.com/office/drawing/2015/10/21/chartex" xmlns:cx3="http://schemas.microsoft.com/office/drawing/2016/5/9/chartex" xmlns:cx4="http://schemas.microsoft.com/office/drawing/2016/5/10/chartex" xmlns:cx5="http://schemas.microsoft.com/office/drawing/2016/5/11/chartex" xmlns:cx6="http://schemas.microsoft.com/office/drawing/2016/5/12/chartex" xmlns:cx7="http://schemas.microsoft.com/office/drawing/2016/5/13/chartex" xmlns:cx8="http://schemas.microsoft.com/office/drawing/2016/5/14/chartex" xmlns:mc="http://schemas.openxmlformats.org/markup-compatibility/2006" xmlns:aink="http://schemas.microsoft.com/office/drawing/2016/ink" xmlns:am3d="http://schemas.microsoft.com/office/drawing/2017/model3d" xmlns:o="urn:schemas-microsoft-com:office:office" xmlns:oel="http://schemas.microsoft.com/office/2019/extlst" xmlns:r="http://schemas.openxmlformats.org/officeDocument/2006/relationships" xmlns:m="http://schemas.openxmlformats.org/officeDocument/2006/math" xmlns:v="urn:schemas-microsoft-com:vml" xmlns:wp14="http://schemas.microsoft.com/office/word/2010/wordprocessingDrawing" xmlns:wp="http://schemas.openxmlformats.org/drawingml/2006/wordprocessingDrawing" xmlns:w10="urn:schemas-microsoft-com:office:word" xmlns:w="http://schemas.openxmlformats.org/wordprocessingml/2006/main" xmlns:w14="http://schemas.microsoft.com/office/word/2010/wordml" xmlns:w15="http://schemas.microsoft.com/office/word/2012/wordml" xmlns:w16cex="http://schemas.microsoft.com/office/word/2018/wordml/cex" xmlns:w16cid="http://schemas.microsoft.com/office/word/2016/wordml/cid" xmlns:w16="http://schemas.microsoft.com/office/word/2018/wordml" xmlns:w16sdtdh="http://schemas.microsoft.com/office/word/2020/wordml/sdtdatahash" xmlns:w16se="http://schemas.microsoft.com/office/word/2015/wordml/symex" xmlns:wpg="http://schemas.microsoft.com/office/word/2010/wordprocessingGroup" xmlns:wpi="http://schemas.microsoft.com/office/word/2010/wordprocessingInk" xmlns:wne="http://schemas.microsoft.com/office/word/2006/wordml" xmlns:wps="http://schemas.microsoft.com/office/word/2010/wordprocessingShape" mc:Ignorable="w14 w15 w16se w16cid w16 w16cex w16sdtdh wp14">
-  <w:p>
-    <w:pPr>
-      <w:pStyle w:val="Header"/>
-    </w:pPr>
-  </w:p>
-</w:hdr>
-</file>
-
-<file path=word/header2.xml><?xml version="1.0" encoding="utf-8"?>
 <w:hdr xmlns:wpc="http://schemas.microsoft.com/office/word/2010/wordprocessingCanvas" xmlns:cx="http://schemas.microsoft.com/office/drawing/2014/chartex" xmlns:cx1="http://schemas.microsoft.com/office/drawing/2015/9/8/chartex" xmlns:cx2="http://schemas.microsoft.com/office/drawing/2015/10/21/chartex" xmlns:cx3="http://schemas.microsoft.com/office/drawing/2016/5/9/chartex" xmlns:cx4="http://schemas.microsoft.com/office/drawing/2016/5/10/chartex" xmlns:cx5="http://schemas.microsoft.com/office/drawing/2016/5/11/chartex" xmlns:cx6="http://schemas.microsoft.com/office/drawing/2016/5/12/chartex" xmlns:cx7="http://schemas.microsoft.com/office/drawing/2016/5/13/chartex" xmlns:cx8="http://schemas.microsoft.com/office/drawing/2016/5/14/chartex" xmlns:mc="http://schemas.openxmlformats.org/markup-compatibility/2006" xmlns:aink="http://schemas.microsoft.com/office/drawing/2016/ink" xmlns:am3d="http://schemas.microsoft.com/office/drawing/2017/model3d" xmlns:o="urn:schemas-microsoft-com:office:office" xmlns:oel="http://schemas.microsoft.com/office/2019/extlst" xmlns:r="http://schemas.openxmlformats.org/officeDocument/2006/relationships" xmlns:m="http://schemas.openxmlformats.org/officeDocument/2006/math" xmlns:v="urn:schemas-microsoft-com:vml" xmlns:wp14="http://schemas.microsoft.com/office/word/2010/wordprocessingDrawing" xmlns:wp="http://schemas.openxmlformats.org/drawingml/2006/wordprocessingDrawing" xmlns:w10="urn:schemas-microsoft-com:office:word" xmlns:w="http://schemas.openxmlformats.org/wordprocessingml/2006/main" xmlns:w14="http://schemas.microsoft.com/office/word/2010/wordml" xmlns:w15="http://schemas.microsoft.com/office/word/2012/wordml" xmlns:w16cex="http://schemas.microsoft.com/office/word/2018/wordml/cex" xmlns:w16cid="http://schemas.microsoft.com/office/word/2016/wordml/cid" xmlns:w16="http://schemas.microsoft.com/office/word/2018/wordml" xmlns:w16sdtdh="http://schemas.microsoft.com/office/word/2020/wordml/sdtdatahash" xmlns:w16se="http://schemas.microsoft.com/office/word/2015/wordml/symex" xmlns:wpg="http://schemas.microsoft.com/office/word/2010/wordprocessingGroup" xmlns:wpi="http://schemas.microsoft.com/office/word/2010/wordprocessingInk" xmlns:wne="http://schemas.microsoft.com/office/word/2006/wordml" xmlns:wps="http://schemas.microsoft.com/office/word/2010/wordprocessingShape" mc:Ignorable="w14 w15 w16se w16cid w16 w16cex w16sdtdh wp14">
   <w:p>
     <w:pPr>
@@ -1962,7 +2310,6 @@
         <w:sz w:val="36"/>
       </w:rPr>
     </w:pPr>
-    <w:proofErr w:type="spellStart"/>
     <w:r>
       <w:rPr>
         <w:rFonts w:ascii="Arial" w:hAnsi="Arial"/>
@@ -1971,7 +2318,6 @@
       </w:rPr>
       <w:t>LearningEDU</w:t>
     </w:r>
-    <w:proofErr w:type="spellEnd"/>
   </w:p>
   <w:p>
     <w:pPr>
@@ -1992,17 +2338,7 @@
 </w:hdr>
 </file>
 
-<file path=word/header3.xml><?xml version="1.0" encoding="utf-8"?>
-<w:hdr xmlns:wpc="http://schemas.microsoft.com/office/word/2010/wordprocessingCanvas" xmlns:cx="http://schemas.microsoft.com/office/drawing/2014/chartex" xmlns:cx1="http://schemas.microsoft.com/office/drawing/2015/9/8/chartex" xmlns:cx2="http://schemas.microsoft.com/office/drawing/2015/10/21/chartex" xmlns:cx3="http://schemas.microsoft.com/office/drawing/2016/5/9/chartex" xmlns:cx4="http://schemas.microsoft.com/office/drawing/2016/5/10/chartex" xmlns:cx5="http://schemas.microsoft.com/office/drawing/2016/5/11/chartex" xmlns:cx6="http://schemas.microsoft.com/office/drawing/2016/5/12/chartex" xmlns:cx7="http://schemas.microsoft.com/office/drawing/2016/5/13/chartex" xmlns:cx8="http://schemas.microsoft.com/office/drawing/2016/5/14/chartex" xmlns:mc="http://schemas.openxmlformats.org/markup-compatibility/2006" xmlns:aink="http://schemas.microsoft.com/office/drawing/2016/ink" xmlns:am3d="http://schemas.microsoft.com/office/drawing/2017/model3d" xmlns:o="urn:schemas-microsoft-com:office:office" xmlns:oel="http://schemas.microsoft.com/office/2019/extlst" xmlns:r="http://schemas.openxmlformats.org/officeDocument/2006/relationships" xmlns:m="http://schemas.openxmlformats.org/officeDocument/2006/math" xmlns:v="urn:schemas-microsoft-com:vml" xmlns:wp14="http://schemas.microsoft.com/office/word/2010/wordprocessingDrawing" xmlns:wp="http://schemas.openxmlformats.org/drawingml/2006/wordprocessingDrawing" xmlns:w10="urn:schemas-microsoft-com:office:word" xmlns:w="http://schemas.openxmlformats.org/wordprocessingml/2006/main" xmlns:w14="http://schemas.microsoft.com/office/word/2010/wordml" xmlns:w15="http://schemas.microsoft.com/office/word/2012/wordml" xmlns:w16cex="http://schemas.microsoft.com/office/word/2018/wordml/cex" xmlns:w16cid="http://schemas.microsoft.com/office/word/2016/wordml/cid" xmlns:w16="http://schemas.microsoft.com/office/word/2018/wordml" xmlns:w16sdtdh="http://schemas.microsoft.com/office/word/2020/wordml/sdtdatahash" xmlns:w16se="http://schemas.microsoft.com/office/word/2015/wordml/symex" xmlns:wpg="http://schemas.microsoft.com/office/word/2010/wordprocessingGroup" xmlns:wpi="http://schemas.microsoft.com/office/word/2010/wordprocessingInk" xmlns:wne="http://schemas.microsoft.com/office/word/2006/wordml" xmlns:wps="http://schemas.microsoft.com/office/word/2010/wordprocessingShape" mc:Ignorable="w14 w15 w16se w16cid w16 w16cex w16sdtdh wp14">
-  <w:p>
-    <w:pPr>
-      <w:pStyle w:val="Header"/>
-    </w:pPr>
-  </w:p>
-</w:hdr>
-</file>
-
-<file path=word/header4.xml><?xml version="1.0" encoding="utf-8"?>
+<file path=word/header2.xml><?xml version="1.0" encoding="utf-8"?>
 <w:hdr xmlns:wpc="http://schemas.microsoft.com/office/word/2010/wordprocessingCanvas" xmlns:cx="http://schemas.microsoft.com/office/drawing/2014/chartex" xmlns:cx1="http://schemas.microsoft.com/office/drawing/2015/9/8/chartex" xmlns:cx2="http://schemas.microsoft.com/office/drawing/2015/10/21/chartex" xmlns:cx3="http://schemas.microsoft.com/office/drawing/2016/5/9/chartex" xmlns:cx4="http://schemas.microsoft.com/office/drawing/2016/5/10/chartex" xmlns:cx5="http://schemas.microsoft.com/office/drawing/2016/5/11/chartex" xmlns:cx6="http://schemas.microsoft.com/office/drawing/2016/5/12/chartex" xmlns:cx7="http://schemas.microsoft.com/office/drawing/2016/5/13/chartex" xmlns:cx8="http://schemas.microsoft.com/office/drawing/2016/5/14/chartex" xmlns:mc="http://schemas.openxmlformats.org/markup-compatibility/2006" xmlns:aink="http://schemas.microsoft.com/office/drawing/2016/ink" xmlns:am3d="http://schemas.microsoft.com/office/drawing/2017/model3d" xmlns:o="urn:schemas-microsoft-com:office:office" xmlns:oel="http://schemas.microsoft.com/office/2019/extlst" xmlns:r="http://schemas.openxmlformats.org/officeDocument/2006/relationships" xmlns:m="http://schemas.openxmlformats.org/officeDocument/2006/math" xmlns:v="urn:schemas-microsoft-com:vml" xmlns:wp14="http://schemas.microsoft.com/office/word/2010/wordprocessingDrawing" xmlns:wp="http://schemas.openxmlformats.org/drawingml/2006/wordprocessingDrawing" xmlns:w10="urn:schemas-microsoft-com:office:word" xmlns:w="http://schemas.openxmlformats.org/wordprocessingml/2006/main" xmlns:w14="http://schemas.microsoft.com/office/word/2010/wordml" xmlns:w15="http://schemas.microsoft.com/office/word/2012/wordml" xmlns:w16cex="http://schemas.microsoft.com/office/word/2018/wordml/cex" xmlns:w16cid="http://schemas.microsoft.com/office/word/2016/wordml/cid" xmlns:w16="http://schemas.microsoft.com/office/word/2018/wordml" xmlns:w16sdtdh="http://schemas.microsoft.com/office/word/2020/wordml/sdtdatahash" xmlns:w16se="http://schemas.microsoft.com/office/word/2015/wordml/symex" xmlns:wpg="http://schemas.microsoft.com/office/word/2010/wordprocessingGroup" xmlns:wpi="http://schemas.microsoft.com/office/word/2010/wordprocessingInk" xmlns:wne="http://schemas.microsoft.com/office/word/2006/wordml" xmlns:wps="http://schemas.microsoft.com/office/word/2010/wordprocessingShape" mc:Ignorable="w14 w15 w16se w16cid w16 w16cex w16sdtdh wp14">
   <w:tbl>
     <w:tblPr>
@@ -2028,11 +2364,9 @@
           <w:tcW w:w="6379" w:type="dxa"/>
         </w:tcPr>
         <w:p>
-          <w:proofErr w:type="spellStart"/>
           <w:r>
             <w:t>ChessEDU</w:t>
           </w:r>
-          <w:proofErr w:type="spellEnd"/>
         </w:p>
       </w:tc>
       <w:tc>
@@ -2048,7 +2382,13 @@
             <w:ind w:right="68"/>
           </w:pPr>
           <w:r>
-            <w:t xml:space="preserve">  Version:           &lt;1.0&gt;</w:t>
+            <w:t xml:space="preserve">  Version:           &lt;1.</w:t>
+          </w:r>
+          <w:r>
+            <w:t>1</w:t>
+          </w:r>
+          <w:r>
+            <w:t>&gt;</w:t>
           </w:r>
         </w:p>
       </w:tc>
@@ -2075,7 +2415,13 @@
             <w:t xml:space="preserve">  Date:  &lt;</w:t>
           </w:r>
           <w:r>
-            <w:t>25/10/2022</w:t>
+            <w:t>2</w:t>
+          </w:r>
+          <w:r>
+            <w:t>9</w:t>
+          </w:r>
+          <w:r>
+            <w:t>/10/2022</w:t>
           </w:r>
           <w:r>
             <w:t>&gt;</w:t>
@@ -2090,11 +2436,9 @@
           <w:gridSpan w:val="2"/>
         </w:tcPr>
         <w:p>
-          <w:proofErr w:type="spellStart"/>
           <w:r>
             <w:t>chessedu_sad</w:t>
           </w:r>
-          <w:proofErr w:type="spellEnd"/>
         </w:p>
       </w:tc>
     </w:tr>
@@ -2107,7 +2451,7 @@
 </w:hdr>
 </file>
 
-<file path=word/header5.xml><?xml version="1.0" encoding="utf-8"?>
+<file path=word/header3.xml><?xml version="1.0" encoding="utf-8"?>
 <w:hdr xmlns:wpc="http://schemas.microsoft.com/office/word/2010/wordprocessingCanvas" xmlns:cx="http://schemas.microsoft.com/office/drawing/2014/chartex" xmlns:cx1="http://schemas.microsoft.com/office/drawing/2015/9/8/chartex" xmlns:cx2="http://schemas.microsoft.com/office/drawing/2015/10/21/chartex" xmlns:cx3="http://schemas.microsoft.com/office/drawing/2016/5/9/chartex" xmlns:cx4="http://schemas.microsoft.com/office/drawing/2016/5/10/chartex" xmlns:cx5="http://schemas.microsoft.com/office/drawing/2016/5/11/chartex" xmlns:cx6="http://schemas.microsoft.com/office/drawing/2016/5/12/chartex" xmlns:cx7="http://schemas.microsoft.com/office/drawing/2016/5/13/chartex" xmlns:cx8="http://schemas.microsoft.com/office/drawing/2016/5/14/chartex" xmlns:mc="http://schemas.openxmlformats.org/markup-compatibility/2006" xmlns:aink="http://schemas.microsoft.com/office/drawing/2016/ink" xmlns:am3d="http://schemas.microsoft.com/office/drawing/2017/model3d" xmlns:o="urn:schemas-microsoft-com:office:office" xmlns:oel="http://schemas.microsoft.com/office/2019/extlst" xmlns:r="http://schemas.openxmlformats.org/officeDocument/2006/relationships" xmlns:m="http://schemas.openxmlformats.org/officeDocument/2006/math" xmlns:v="urn:schemas-microsoft-com:vml" xmlns:wp14="http://schemas.microsoft.com/office/word/2010/wordprocessingDrawing" xmlns:wp="http://schemas.openxmlformats.org/drawingml/2006/wordprocessingDrawing" xmlns:w10="urn:schemas-microsoft-com:office:word" xmlns:w="http://schemas.openxmlformats.org/wordprocessingml/2006/main" xmlns:w14="http://schemas.microsoft.com/office/word/2010/wordml" xmlns:w15="http://schemas.microsoft.com/office/word/2012/wordml" xmlns:w16cex="http://schemas.microsoft.com/office/word/2018/wordml/cex" xmlns:w16cid="http://schemas.microsoft.com/office/word/2016/wordml/cid" xmlns:w16="http://schemas.microsoft.com/office/word/2018/wordml" xmlns:w16sdtdh="http://schemas.microsoft.com/office/word/2020/wordml/sdtdatahash" xmlns:w16se="http://schemas.microsoft.com/office/word/2015/wordml/symex" xmlns:wpg="http://schemas.microsoft.com/office/word/2010/wordprocessingGroup" xmlns:wpi="http://schemas.microsoft.com/office/word/2010/wordprocessingInk" xmlns:wne="http://schemas.microsoft.com/office/word/2006/wordml" xmlns:wps="http://schemas.microsoft.com/office/word/2010/wordprocessingShape" mc:Ignorable="w14 w15 w16se w16cid w16 w16cex w16sdtdh wp14">
   <w:p>
     <w:pPr>
@@ -2407,6 +2751,119 @@
     </w:lvl>
   </w:abstractNum>
   <w:abstractNum w:abstractNumId="12" w15:restartNumberingAfterBreak="0">
+    <w:nsid w:val="43CC34DE"/>
+    <w:multiLevelType w:val="hybridMultilevel"/>
+    <w:tmpl w:val="47285406"/>
+    <w:lvl w:ilvl="0" w:tplc="E79293D8">
+      <w:start w:val="1"/>
+      <w:numFmt w:val="bullet"/>
+      <w:lvlText w:val="-"/>
+      <w:lvlJc w:val="left"/>
+      <w:pPr>
+        <w:ind w:left="1800" w:hanging="360"/>
+      </w:pPr>
+      <w:rPr>
+        <w:rFonts w:ascii="Times New Roman" w:eastAsia="Times New Roman" w:hAnsi="Times New Roman" w:cs="Times New Roman" w:hint="default"/>
+      </w:rPr>
+    </w:lvl>
+    <w:lvl w:ilvl="1" w:tplc="04090003">
+      <w:start w:val="1"/>
+      <w:numFmt w:val="bullet"/>
+      <w:lvlText w:val="o"/>
+      <w:lvlJc w:val="left"/>
+      <w:pPr>
+        <w:ind w:left="2520" w:hanging="360"/>
+      </w:pPr>
+      <w:rPr>
+        <w:rFonts w:ascii="Courier New" w:hAnsi="Courier New" w:cs="Courier New" w:hint="default"/>
+      </w:rPr>
+    </w:lvl>
+    <w:lvl w:ilvl="2" w:tplc="04090005" w:tentative="1">
+      <w:start w:val="1"/>
+      <w:numFmt w:val="bullet"/>
+      <w:lvlText w:val=""/>
+      <w:lvlJc w:val="left"/>
+      <w:pPr>
+        <w:ind w:left="3240" w:hanging="360"/>
+      </w:pPr>
+      <w:rPr>
+        <w:rFonts w:ascii="Wingdings" w:hAnsi="Wingdings" w:hint="default"/>
+      </w:rPr>
+    </w:lvl>
+    <w:lvl w:ilvl="3" w:tplc="04090001" w:tentative="1">
+      <w:start w:val="1"/>
+      <w:numFmt w:val="bullet"/>
+      <w:lvlText w:val=""/>
+      <w:lvlJc w:val="left"/>
+      <w:pPr>
+        <w:ind w:left="3960" w:hanging="360"/>
+      </w:pPr>
+      <w:rPr>
+        <w:rFonts w:ascii="Symbol" w:hAnsi="Symbol" w:hint="default"/>
+      </w:rPr>
+    </w:lvl>
+    <w:lvl w:ilvl="4" w:tplc="04090003" w:tentative="1">
+      <w:start w:val="1"/>
+      <w:numFmt w:val="bullet"/>
+      <w:lvlText w:val="o"/>
+      <w:lvlJc w:val="left"/>
+      <w:pPr>
+        <w:ind w:left="4680" w:hanging="360"/>
+      </w:pPr>
+      <w:rPr>
+        <w:rFonts w:ascii="Courier New" w:hAnsi="Courier New" w:cs="Courier New" w:hint="default"/>
+      </w:rPr>
+    </w:lvl>
+    <w:lvl w:ilvl="5" w:tplc="04090005" w:tentative="1">
+      <w:start w:val="1"/>
+      <w:numFmt w:val="bullet"/>
+      <w:lvlText w:val=""/>
+      <w:lvlJc w:val="left"/>
+      <w:pPr>
+        <w:ind w:left="5400" w:hanging="360"/>
+      </w:pPr>
+      <w:rPr>
+        <w:rFonts w:ascii="Wingdings" w:hAnsi="Wingdings" w:hint="default"/>
+      </w:rPr>
+    </w:lvl>
+    <w:lvl w:ilvl="6" w:tplc="04090001" w:tentative="1">
+      <w:start w:val="1"/>
+      <w:numFmt w:val="bullet"/>
+      <w:lvlText w:val=""/>
+      <w:lvlJc w:val="left"/>
+      <w:pPr>
+        <w:ind w:left="6120" w:hanging="360"/>
+      </w:pPr>
+      <w:rPr>
+        <w:rFonts w:ascii="Symbol" w:hAnsi="Symbol" w:hint="default"/>
+      </w:rPr>
+    </w:lvl>
+    <w:lvl w:ilvl="7" w:tplc="04090003" w:tentative="1">
+      <w:start w:val="1"/>
+      <w:numFmt w:val="bullet"/>
+      <w:lvlText w:val="o"/>
+      <w:lvlJc w:val="left"/>
+      <w:pPr>
+        <w:ind w:left="6840" w:hanging="360"/>
+      </w:pPr>
+      <w:rPr>
+        <w:rFonts w:ascii="Courier New" w:hAnsi="Courier New" w:cs="Courier New" w:hint="default"/>
+      </w:rPr>
+    </w:lvl>
+    <w:lvl w:ilvl="8" w:tplc="04090005" w:tentative="1">
+      <w:start w:val="1"/>
+      <w:numFmt w:val="bullet"/>
+      <w:lvlText w:val=""/>
+      <w:lvlJc w:val="left"/>
+      <w:pPr>
+        <w:ind w:left="7560" w:hanging="360"/>
+      </w:pPr>
+      <w:rPr>
+        <w:rFonts w:ascii="Wingdings" w:hAnsi="Wingdings" w:hint="default"/>
+      </w:rPr>
+    </w:lvl>
+  </w:abstractNum>
+  <w:abstractNum w:abstractNumId="13" w15:restartNumberingAfterBreak="0">
     <w:nsid w:val="49E170D0"/>
     <w:multiLevelType w:val="singleLevel"/>
     <w:tmpl w:val="04090001"/>
@@ -2426,7 +2883,7 @@
       </w:rPr>
     </w:lvl>
   </w:abstractNum>
-  <w:abstractNum w:abstractNumId="13" w15:restartNumberingAfterBreak="0">
+  <w:abstractNum w:abstractNumId="14" w15:restartNumberingAfterBreak="0">
     <w:nsid w:val="4F64732B"/>
     <w:multiLevelType w:val="singleLevel"/>
     <w:tmpl w:val="04090001"/>
@@ -2446,7 +2903,7 @@
       </w:rPr>
     </w:lvl>
   </w:abstractNum>
-  <w:abstractNum w:abstractNumId="14" w15:restartNumberingAfterBreak="0">
+  <w:abstractNum w:abstractNumId="15" w15:restartNumberingAfterBreak="0">
     <w:nsid w:val="50186471"/>
     <w:multiLevelType w:val="multilevel"/>
     <w:tmpl w:val="FF0E5C5E"/>
@@ -2560,7 +3017,7 @@
       </w:pPr>
     </w:lvl>
   </w:abstractNum>
-  <w:abstractNum w:abstractNumId="15" w15:restartNumberingAfterBreak="0">
+  <w:abstractNum w:abstractNumId="16" w15:restartNumberingAfterBreak="0">
     <w:nsid w:val="52DF734E"/>
     <w:multiLevelType w:val="singleLevel"/>
     <w:tmpl w:val="04090001"/>
@@ -2580,7 +3037,7 @@
       </w:rPr>
     </w:lvl>
   </w:abstractNum>
-  <w:abstractNum w:abstractNumId="16" w15:restartNumberingAfterBreak="0">
+  <w:abstractNum w:abstractNumId="17" w15:restartNumberingAfterBreak="0">
     <w:nsid w:val="6D2F7D46"/>
     <w:multiLevelType w:val="singleLevel"/>
     <w:tmpl w:val="04090001"/>
@@ -2600,7 +3057,7 @@
       </w:rPr>
     </w:lvl>
   </w:abstractNum>
-  <w:abstractNum w:abstractNumId="17" w15:restartNumberingAfterBreak="0">
+  <w:abstractNum w:abstractNumId="18" w15:restartNumberingAfterBreak="0">
     <w:nsid w:val="71F21F2A"/>
     <w:multiLevelType w:val="singleLevel"/>
     <w:tmpl w:val="04090001"/>
@@ -2620,7 +3077,120 @@
       </w:rPr>
     </w:lvl>
   </w:abstractNum>
-  <w:abstractNum w:abstractNumId="18" w15:restartNumberingAfterBreak="0">
+  <w:abstractNum w:abstractNumId="19" w15:restartNumberingAfterBreak="0">
+    <w:nsid w:val="732B7EBB"/>
+    <w:multiLevelType w:val="hybridMultilevel"/>
+    <w:tmpl w:val="81E847D2"/>
+    <w:lvl w:ilvl="0" w:tplc="30D83D00">
+      <w:start w:val="1"/>
+      <w:numFmt w:val="bullet"/>
+      <w:lvlText w:val="-"/>
+      <w:lvlJc w:val="left"/>
+      <w:pPr>
+        <w:ind w:left="1800" w:hanging="360"/>
+      </w:pPr>
+      <w:rPr>
+        <w:rFonts w:ascii="Times New Roman" w:eastAsia="Times New Roman" w:hAnsi="Times New Roman" w:cs="Times New Roman" w:hint="default"/>
+      </w:rPr>
+    </w:lvl>
+    <w:lvl w:ilvl="1" w:tplc="04090003" w:tentative="1">
+      <w:start w:val="1"/>
+      <w:numFmt w:val="bullet"/>
+      <w:lvlText w:val="o"/>
+      <w:lvlJc w:val="left"/>
+      <w:pPr>
+        <w:ind w:left="2520" w:hanging="360"/>
+      </w:pPr>
+      <w:rPr>
+        <w:rFonts w:ascii="Courier New" w:hAnsi="Courier New" w:cs="Courier New" w:hint="default"/>
+      </w:rPr>
+    </w:lvl>
+    <w:lvl w:ilvl="2" w:tplc="04090005" w:tentative="1">
+      <w:start w:val="1"/>
+      <w:numFmt w:val="bullet"/>
+      <w:lvlText w:val=""/>
+      <w:lvlJc w:val="left"/>
+      <w:pPr>
+        <w:ind w:left="3240" w:hanging="360"/>
+      </w:pPr>
+      <w:rPr>
+        <w:rFonts w:ascii="Wingdings" w:hAnsi="Wingdings" w:hint="default"/>
+      </w:rPr>
+    </w:lvl>
+    <w:lvl w:ilvl="3" w:tplc="04090001" w:tentative="1">
+      <w:start w:val="1"/>
+      <w:numFmt w:val="bullet"/>
+      <w:lvlText w:val=""/>
+      <w:lvlJc w:val="left"/>
+      <w:pPr>
+        <w:ind w:left="3960" w:hanging="360"/>
+      </w:pPr>
+      <w:rPr>
+        <w:rFonts w:ascii="Symbol" w:hAnsi="Symbol" w:hint="default"/>
+      </w:rPr>
+    </w:lvl>
+    <w:lvl w:ilvl="4" w:tplc="04090003" w:tentative="1">
+      <w:start w:val="1"/>
+      <w:numFmt w:val="bullet"/>
+      <w:lvlText w:val="o"/>
+      <w:lvlJc w:val="left"/>
+      <w:pPr>
+        <w:ind w:left="4680" w:hanging="360"/>
+      </w:pPr>
+      <w:rPr>
+        <w:rFonts w:ascii="Courier New" w:hAnsi="Courier New" w:cs="Courier New" w:hint="default"/>
+      </w:rPr>
+    </w:lvl>
+    <w:lvl w:ilvl="5" w:tplc="04090005" w:tentative="1">
+      <w:start w:val="1"/>
+      <w:numFmt w:val="bullet"/>
+      <w:lvlText w:val=""/>
+      <w:lvlJc w:val="left"/>
+      <w:pPr>
+        <w:ind w:left="5400" w:hanging="360"/>
+      </w:pPr>
+      <w:rPr>
+        <w:rFonts w:ascii="Wingdings" w:hAnsi="Wingdings" w:hint="default"/>
+      </w:rPr>
+    </w:lvl>
+    <w:lvl w:ilvl="6" w:tplc="04090001" w:tentative="1">
+      <w:start w:val="1"/>
+      <w:numFmt w:val="bullet"/>
+      <w:lvlText w:val=""/>
+      <w:lvlJc w:val="left"/>
+      <w:pPr>
+        <w:ind w:left="6120" w:hanging="360"/>
+      </w:pPr>
+      <w:rPr>
+        <w:rFonts w:ascii="Symbol" w:hAnsi="Symbol" w:hint="default"/>
+      </w:rPr>
+    </w:lvl>
+    <w:lvl w:ilvl="7" w:tplc="04090003" w:tentative="1">
+      <w:start w:val="1"/>
+      <w:numFmt w:val="bullet"/>
+      <w:lvlText w:val="o"/>
+      <w:lvlJc w:val="left"/>
+      <w:pPr>
+        <w:ind w:left="6840" w:hanging="360"/>
+      </w:pPr>
+      <w:rPr>
+        <w:rFonts w:ascii="Courier New" w:hAnsi="Courier New" w:cs="Courier New" w:hint="default"/>
+      </w:rPr>
+    </w:lvl>
+    <w:lvl w:ilvl="8" w:tplc="04090005" w:tentative="1">
+      <w:start w:val="1"/>
+      <w:numFmt w:val="bullet"/>
+      <w:lvlText w:val=""/>
+      <w:lvlJc w:val="left"/>
+      <w:pPr>
+        <w:ind w:left="7560" w:hanging="360"/>
+      </w:pPr>
+      <w:rPr>
+        <w:rFonts w:ascii="Wingdings" w:hAnsi="Wingdings" w:hint="default"/>
+      </w:rPr>
+    </w:lvl>
+  </w:abstractNum>
+  <w:abstractNum w:abstractNumId="20" w15:restartNumberingAfterBreak="0">
     <w:nsid w:val="743601FB"/>
     <w:multiLevelType w:val="singleLevel"/>
     <w:tmpl w:val="04090001"/>
@@ -2640,7 +3210,7 @@
       </w:rPr>
     </w:lvl>
   </w:abstractNum>
-  <w:abstractNum w:abstractNumId="19" w15:restartNumberingAfterBreak="0">
+  <w:abstractNum w:abstractNumId="21" w15:restartNumberingAfterBreak="0">
     <w:nsid w:val="756150CA"/>
     <w:multiLevelType w:val="singleLevel"/>
     <w:tmpl w:val="04090001"/>
@@ -2660,7 +3230,7 @@
       </w:rPr>
     </w:lvl>
   </w:abstractNum>
-  <w:abstractNum w:abstractNumId="20" w15:restartNumberingAfterBreak="0">
+  <w:abstractNum w:abstractNumId="22" w15:restartNumberingAfterBreak="0">
     <w:nsid w:val="7BE434D7"/>
     <w:multiLevelType w:val="singleLevel"/>
     <w:tmpl w:val="04090001"/>
@@ -2687,13 +3257,13 @@
     <w:abstractNumId w:val="9"/>
   </w:num>
   <w:num w:numId="3" w16cid:durableId="1048453523">
-    <w:abstractNumId w:val="20"/>
+    <w:abstractNumId w:val="22"/>
   </w:num>
   <w:num w:numId="4" w16cid:durableId="1225337960">
-    <w:abstractNumId w:val="15"/>
+    <w:abstractNumId w:val="16"/>
   </w:num>
   <w:num w:numId="5" w16cid:durableId="1295480579">
-    <w:abstractNumId w:val="13"/>
+    <w:abstractNumId w:val="14"/>
   </w:num>
   <w:num w:numId="6" w16cid:durableId="1837065869">
     <w:abstractNumId w:val="1"/>
@@ -2716,7 +3286,7 @@
     <w:abstractNumId w:val="2"/>
   </w:num>
   <w:num w:numId="8" w16cid:durableId="1288702326">
-    <w:abstractNumId w:val="19"/>
+    <w:abstractNumId w:val="21"/>
   </w:num>
   <w:num w:numId="9" w16cid:durableId="844631251">
     <w:abstractNumId w:val="3"/>
@@ -2728,7 +3298,7 @@
     <w:abstractNumId w:val="8"/>
   </w:num>
   <w:num w:numId="12" w16cid:durableId="170416532">
-    <w:abstractNumId w:val="18"/>
+    <w:abstractNumId w:val="20"/>
   </w:num>
   <w:num w:numId="13" w16cid:durableId="1224413258">
     <w:abstractNumId w:val="7"/>
@@ -2737,10 +3307,10 @@
     <w:abstractNumId w:val="4"/>
   </w:num>
   <w:num w:numId="15" w16cid:durableId="83037846">
-    <w:abstractNumId w:val="17"/>
+    <w:abstractNumId w:val="18"/>
   </w:num>
   <w:num w:numId="16" w16cid:durableId="1440569193">
-    <w:abstractNumId w:val="12"/>
+    <w:abstractNumId w:val="13"/>
   </w:num>
   <w:num w:numId="17" w16cid:durableId="287591217">
     <w:abstractNumId w:val="5"/>
@@ -2770,10 +3340,16 @@
     <w:abstractNumId w:val="6"/>
   </w:num>
   <w:num w:numId="21" w16cid:durableId="1697384561">
-    <w:abstractNumId w:val="16"/>
+    <w:abstractNumId w:val="17"/>
   </w:num>
   <w:num w:numId="22" w16cid:durableId="46414066">
-    <w:abstractNumId w:val="14"/>
+    <w:abstractNumId w:val="15"/>
+  </w:num>
+  <w:num w:numId="23" w16cid:durableId="1081291115">
+    <w:abstractNumId w:val="19"/>
+  </w:num>
+  <w:num w:numId="24" w16cid:durableId="1783529189">
+    <w:abstractNumId w:val="12"/>
   </w:num>
 </w:numbering>
 </file>
@@ -2784,7 +3360,7 @@
     <w:rPrDefault>
       <w:rPr>
         <w:rFonts w:ascii="Times New Roman" w:eastAsia="Times New Roman" w:hAnsi="Times New Roman" w:cs="Times New Roman"/>
-        <w:lang w:val="en-US" w:eastAsia="en-US" w:bidi="ar-SA"/>
+        <w:lang w:val="en-US" w:eastAsia="ja-JP" w:bidi="ar-SA"/>
       </w:rPr>
     </w:rPrDefault>
     <w:pPrDefault/>
@@ -3174,6 +3750,9 @@
       <w:widowControl w:val="0"/>
       <w:spacing w:line="240" w:lineRule="atLeast"/>
     </w:pPr>
+    <w:rPr>
+      <w:lang w:eastAsia="en-US"/>
+    </w:rPr>
   </w:style>
   <w:style w:type="paragraph" w:styleId="Heading1">
     <w:name w:val="heading 1"/>

</xml_diff>